<commit_message>
changed spacing in resume
</commit_message>
<xml_diff>
--- a/assets/resume/Resume.docx
+++ b/assets/resume/Resume.docx
@@ -634,8 +634,8 @@
           <w:right w:val="nil"/>
           <w:between w:val="nil"/>
         </w:pBdr>
-        <w:spacing w:before="35" w:line="224" w:lineRule="auto"/>
-        <w:ind w:right="92"/>
+        <w:spacing w:before="173" w:line="223" w:lineRule="auto"/>
+        <w:ind w:right="86"/>
         <w:rPr>
           <w:rFonts w:ascii="Times" w:eastAsia="Times" w:hAnsi="Times" w:cs="Times"/>
           <w:b/>
@@ -3116,29 +3116,6 @@
         </w:rPr>
         <w:t>Sustaining Cyclin D1 Expression Renders Kidney Cancer Cells HIF2-Independent</w:t>
       </w:r>
-    </w:p>
-    <w:p>
-      <w:pPr>
-        <w:widowControl w:val="0"/>
-        <w:pBdr>
-          <w:top w:val="nil"/>
-          <w:left w:val="nil"/>
-          <w:bottom w:val="nil"/>
-          <w:right w:val="nil"/>
-          <w:between w:val="nil"/>
-        </w:pBdr>
-        <w:tabs>
-          <w:tab w:val="left" w:pos="3735"/>
-        </w:tabs>
-        <w:spacing w:before="20"/>
-        <w:ind w:right="41"/>
-        <w:rPr>
-          <w:color w:val="000000" w:themeColor="text1"/>
-          <w:sz w:val="18"/>
-          <w:szCs w:val="18"/>
-          <w:vertAlign w:val="superscript"/>
-        </w:rPr>
-      </w:pPr>
     </w:p>
     <w:p>
       <w:pPr>
@@ -3467,8 +3444,8 @@
           <w:right w:val="nil"/>
           <w:between w:val="nil"/>
         </w:pBdr>
-        <w:spacing w:before="5" w:line="250" w:lineRule="auto"/>
-        <w:ind w:left="207" w:right="23" w:hanging="204"/>
+        <w:spacing w:before="20" w:line="250" w:lineRule="auto"/>
+        <w:ind w:left="202" w:right="29" w:hanging="202"/>
         <w:rPr>
           <w:color w:val="000000"/>
           <w:sz w:val="18"/>
@@ -3500,6 +3477,166 @@
           <w:szCs w:val="18"/>
         </w:rPr>
         <w:t>-seq data to identify transcription factor binding patterns and histone modifications in pediatric gliomas</w:t>
+      </w:r>
+    </w:p>
+    <w:p>
+      <w:pPr>
+        <w:widowControl w:val="0"/>
+        <w:pBdr>
+          <w:top w:val="nil"/>
+          <w:left w:val="nil"/>
+          <w:bottom w:val="nil"/>
+          <w:right w:val="nil"/>
+          <w:between w:val="nil"/>
+        </w:pBdr>
+        <w:spacing w:before="20" w:line="250" w:lineRule="auto"/>
+        <w:ind w:left="202" w:right="29" w:hanging="202"/>
+        <w:rPr>
+          <w:color w:val="000000"/>
+          <w:sz w:val="18"/>
+          <w:szCs w:val="18"/>
+        </w:rPr>
+      </w:pPr>
+      <w:r>
+        <w:rPr>
+          <w:color w:val="000000"/>
+          <w:sz w:val="18"/>
+          <w:szCs w:val="18"/>
+        </w:rPr>
+        <w:t xml:space="preserve">● Integrated RNA-seq and </w:t>
+      </w:r>
+      <w:proofErr w:type="spellStart"/>
+      <w:r>
+        <w:rPr>
+          <w:color w:val="000000"/>
+          <w:sz w:val="18"/>
+          <w:szCs w:val="18"/>
+        </w:rPr>
+        <w:t>ChIP</w:t>
+      </w:r>
+      <w:proofErr w:type="spellEnd"/>
+      <w:r>
+        <w:rPr>
+          <w:color w:val="000000"/>
+          <w:sz w:val="18"/>
+          <w:szCs w:val="18"/>
+        </w:rPr>
+        <w:t>-seq data to link super-enhancer regions with gene expression</w:t>
+      </w:r>
+    </w:p>
+    <w:p>
+      <w:pPr>
+        <w:widowControl w:val="0"/>
+        <w:pBdr>
+          <w:top w:val="nil"/>
+          <w:left w:val="nil"/>
+          <w:bottom w:val="nil"/>
+          <w:right w:val="nil"/>
+          <w:between w:val="nil"/>
+        </w:pBdr>
+        <w:spacing w:before="20" w:line="250" w:lineRule="auto"/>
+        <w:ind w:left="202" w:right="29" w:hanging="202"/>
+        <w:rPr>
+          <w:color w:val="000000"/>
+          <w:sz w:val="18"/>
+          <w:szCs w:val="18"/>
+        </w:rPr>
+      </w:pPr>
+      <w:r>
+        <w:rPr>
+          <w:color w:val="000000"/>
+          <w:sz w:val="18"/>
+          <w:szCs w:val="18"/>
+        </w:rPr>
+        <w:t>● Conducted transcription factor motif analysis to explore regulatory elements driving tumor-specific pathways</w:t>
+      </w:r>
+    </w:p>
+    <w:p>
+      <w:pPr>
+        <w:widowControl w:val="0"/>
+        <w:pBdr>
+          <w:top w:val="nil"/>
+          <w:left w:val="nil"/>
+          <w:bottom w:val="nil"/>
+          <w:right w:val="nil"/>
+          <w:between w:val="nil"/>
+        </w:pBdr>
+        <w:spacing w:before="20" w:line="250" w:lineRule="auto"/>
+        <w:ind w:left="202" w:right="29" w:hanging="202"/>
+        <w:rPr>
+          <w:color w:val="000000"/>
+          <w:sz w:val="18"/>
+          <w:szCs w:val="18"/>
+        </w:rPr>
+      </w:pPr>
+      <w:r>
+        <w:rPr>
+          <w:color w:val="000000"/>
+          <w:sz w:val="18"/>
+          <w:szCs w:val="18"/>
+        </w:rPr>
+        <w:t>● Performed methylation and copy number variation analyses to uncover genetic and epigenetic changes in tumor subtypes</w:t>
+      </w:r>
+    </w:p>
+    <w:p>
+      <w:pPr>
+        <w:widowControl w:val="0"/>
+        <w:pBdr>
+          <w:top w:val="nil"/>
+          <w:left w:val="nil"/>
+          <w:bottom w:val="nil"/>
+          <w:right w:val="nil"/>
+          <w:between w:val="nil"/>
+        </w:pBdr>
+        <w:spacing w:before="20" w:line="250" w:lineRule="auto"/>
+        <w:ind w:left="202" w:right="29" w:hanging="202"/>
+        <w:rPr>
+          <w:color w:val="000000"/>
+          <w:sz w:val="18"/>
+          <w:szCs w:val="18"/>
+        </w:rPr>
+      </w:pPr>
+      <w:r>
+        <w:rPr>
+          <w:color w:val="000000"/>
+          <w:sz w:val="18"/>
+          <w:szCs w:val="18"/>
+        </w:rPr>
+        <w:t xml:space="preserve">● </w:t>
+      </w:r>
+      <w:r>
+        <w:rPr>
+          <w:sz w:val="18"/>
+          <w:szCs w:val="18"/>
+        </w:rPr>
+        <w:t xml:space="preserve">Leveraged deep variational autoencoders and MOFA analysis to integrate multi-modal data, uncovering new relationships </w:t>
+      </w:r>
+    </w:p>
+    <w:p>
+      <w:pPr>
+        <w:widowControl w:val="0"/>
+        <w:pBdr>
+          <w:top w:val="nil"/>
+          <w:left w:val="nil"/>
+          <w:bottom w:val="nil"/>
+          <w:right w:val="nil"/>
+          <w:between w:val="nil"/>
+        </w:pBdr>
+        <w:spacing w:before="20" w:line="250" w:lineRule="auto"/>
+        <w:ind w:left="202" w:right="29" w:hanging="202"/>
+        <w:rPr>
+          <w:color w:val="000000"/>
+          <w:sz w:val="18"/>
+          <w:szCs w:val="18"/>
+        </w:rPr>
+      </w:pPr>
+      <w:r>
+        <w:rPr>
+          <w:color w:val="000000"/>
+          <w:sz w:val="18"/>
+          <w:szCs w:val="18"/>
+        </w:rPr>
+        <w:t>● Constructed a gene regulatory network, uncovering novel biomarkers associated with different glioma subtypes</w:t>
       </w:r>
     </w:p>
     <w:p>
@@ -3515,36 +3652,76 @@
         <w:spacing w:before="5" w:line="250" w:lineRule="auto"/>
         <w:ind w:left="207" w:right="23" w:hanging="204"/>
         <w:rPr>
-          <w:color w:val="000000"/>
-          <w:sz w:val="18"/>
-          <w:szCs w:val="18"/>
-        </w:rPr>
-      </w:pPr>
-      <w:r>
-        <w:rPr>
-          <w:color w:val="000000"/>
-          <w:sz w:val="18"/>
-          <w:szCs w:val="18"/>
-        </w:rPr>
-        <w:t xml:space="preserve">● Integrated RNA-seq and </w:t>
-      </w:r>
-      <w:proofErr w:type="spellStart"/>
-      <w:r>
-        <w:rPr>
-          <w:color w:val="000000"/>
-          <w:sz w:val="18"/>
-          <w:szCs w:val="18"/>
-        </w:rPr>
-        <w:t>ChIP</w:t>
-      </w:r>
-      <w:proofErr w:type="spellEnd"/>
-      <w:r>
-        <w:rPr>
-          <w:color w:val="000000"/>
-          <w:sz w:val="18"/>
-          <w:szCs w:val="18"/>
-        </w:rPr>
-        <w:t>-seq data to link super-enhancer regions with gene expression</w:t>
+          <w:rFonts w:eastAsia="Times"/>
+          <w:color w:val="000000"/>
+          <w:sz w:val="18"/>
+          <w:szCs w:val="18"/>
+          <w:highlight w:val="white"/>
+        </w:rPr>
+      </w:pPr>
+    </w:p>
+    <w:p>
+      <w:pPr>
+        <w:widowControl w:val="0"/>
+        <w:pBdr>
+          <w:top w:val="nil"/>
+          <w:left w:val="nil"/>
+          <w:bottom w:val="nil"/>
+          <w:right w:val="nil"/>
+          <w:between w:val="nil"/>
+        </w:pBdr>
+        <w:spacing w:before="35"/>
+        <w:ind w:left="18"/>
+        <w:rPr>
+          <w:rFonts w:ascii="Times" w:eastAsia="Times" w:hAnsi="Times" w:cs="Times"/>
+          <w:b/>
+          <w:color w:val="000000"/>
+          <w:sz w:val="18"/>
+          <w:szCs w:val="18"/>
+        </w:rPr>
+      </w:pPr>
+      <w:r>
+        <w:rPr>
+          <w:rFonts w:ascii="Times" w:eastAsia="Times" w:hAnsi="Times" w:cs="Times"/>
+          <w:b/>
+          <w:color w:val="000000"/>
+          <w:sz w:val="18"/>
+          <w:szCs w:val="18"/>
+        </w:rPr>
+        <w:t>Sellers Lab, Broad Institute of MIT and Harvard</w:t>
+      </w:r>
+    </w:p>
+    <w:p>
+      <w:pPr>
+        <w:widowControl w:val="0"/>
+        <w:pBdr>
+          <w:top w:val="nil"/>
+          <w:left w:val="nil"/>
+          <w:bottom w:val="nil"/>
+          <w:right w:val="nil"/>
+          <w:between w:val="nil"/>
+        </w:pBdr>
+        <w:spacing w:before="5"/>
+        <w:ind w:left="7"/>
+        <w:rPr>
+          <w:rFonts w:ascii="Times" w:eastAsia="Times" w:hAnsi="Times" w:cs="Times"/>
+          <w:b/>
+          <w:i/>
+          <w:color w:val="000000"/>
+          <w:sz w:val="18"/>
+          <w:szCs w:val="18"/>
+        </w:rPr>
+      </w:pPr>
+      <w:r>
+        <w:rPr>
+          <w:rFonts w:ascii="Times" w:eastAsia="Times" w:hAnsi="Times" w:cs="Times"/>
+          <w:b/>
+          <w:i/>
+          <w:color w:val="000000"/>
+          <w:sz w:val="18"/>
+          <w:szCs w:val="18"/>
+        </w:rPr>
+        <w:t xml:space="preserve">Cambridge, MA, USA </w:t>
       </w:r>
     </w:p>
     <w:p>
@@ -3560,18 +3737,143 @@
         <w:spacing w:before="5" w:line="250" w:lineRule="auto"/>
         <w:ind w:left="207" w:right="23" w:hanging="204"/>
         <w:rPr>
-          <w:color w:val="000000"/>
-          <w:sz w:val="18"/>
-          <w:szCs w:val="18"/>
-        </w:rPr>
-      </w:pPr>
-      <w:r>
-        <w:rPr>
-          <w:color w:val="000000"/>
-          <w:sz w:val="18"/>
-          <w:szCs w:val="18"/>
-        </w:rPr>
-        <w:t>● Conducted transcription factor motif analysis to explore regulatory elements driving tumor-specific pathways</w:t>
+          <w:rFonts w:ascii="Times" w:eastAsia="Times" w:hAnsi="Times" w:cs="Times"/>
+          <w:i/>
+          <w:color w:val="000000"/>
+          <w:sz w:val="18"/>
+          <w:szCs w:val="18"/>
+        </w:rPr>
+      </w:pPr>
+      <w:r>
+        <w:rPr>
+          <w:rFonts w:ascii="Times" w:eastAsia="Times" w:hAnsi="Times" w:cs="Times"/>
+          <w:i/>
+          <w:color w:val="000000"/>
+          <w:sz w:val="18"/>
+          <w:szCs w:val="18"/>
+        </w:rPr>
+        <w:t xml:space="preserve">Associate Computational Biologist </w:t>
+      </w:r>
+      <w:r>
+        <w:rPr>
+          <w:rFonts w:ascii="Times" w:eastAsia="Times" w:hAnsi="Times" w:cs="Times"/>
+          <w:i/>
+          <w:color w:val="000000"/>
+          <w:sz w:val="18"/>
+          <w:szCs w:val="18"/>
+        </w:rPr>
+        <w:tab/>
+      </w:r>
+      <w:r>
+        <w:rPr>
+          <w:rFonts w:ascii="Times" w:eastAsia="Times" w:hAnsi="Times" w:cs="Times"/>
+          <w:i/>
+          <w:color w:val="000000"/>
+          <w:sz w:val="18"/>
+          <w:szCs w:val="18"/>
+        </w:rPr>
+        <w:tab/>
+      </w:r>
+      <w:r>
+        <w:rPr>
+          <w:rFonts w:ascii="Times" w:eastAsia="Times" w:hAnsi="Times" w:cs="Times"/>
+          <w:i/>
+          <w:color w:val="000000"/>
+          <w:sz w:val="18"/>
+          <w:szCs w:val="18"/>
+        </w:rPr>
+        <w:tab/>
+      </w:r>
+      <w:r>
+        <w:rPr>
+          <w:rFonts w:ascii="Times" w:eastAsia="Times" w:hAnsi="Times" w:cs="Times"/>
+          <w:i/>
+          <w:color w:val="000000"/>
+          <w:sz w:val="18"/>
+          <w:szCs w:val="18"/>
+        </w:rPr>
+        <w:tab/>
+      </w:r>
+      <w:r>
+        <w:rPr>
+          <w:rFonts w:ascii="Times" w:eastAsia="Times" w:hAnsi="Times" w:cs="Times"/>
+          <w:i/>
+          <w:color w:val="000000"/>
+          <w:sz w:val="18"/>
+          <w:szCs w:val="18"/>
+        </w:rPr>
+        <w:tab/>
+      </w:r>
+      <w:r>
+        <w:rPr>
+          <w:rFonts w:ascii="Times" w:eastAsia="Times" w:hAnsi="Times" w:cs="Times"/>
+          <w:i/>
+          <w:color w:val="000000"/>
+          <w:sz w:val="18"/>
+          <w:szCs w:val="18"/>
+        </w:rPr>
+        <w:tab/>
+      </w:r>
+      <w:r>
+        <w:rPr>
+          <w:rFonts w:ascii="Times" w:eastAsia="Times" w:hAnsi="Times" w:cs="Times"/>
+          <w:i/>
+          <w:color w:val="000000"/>
+          <w:sz w:val="18"/>
+          <w:szCs w:val="18"/>
+        </w:rPr>
+        <w:tab/>
+        <w:t xml:space="preserve"> </w:t>
+      </w:r>
+      <w:r>
+        <w:rPr>
+          <w:rFonts w:ascii="Times" w:eastAsia="Times" w:hAnsi="Times" w:cs="Times"/>
+          <w:i/>
+          <w:color w:val="000000"/>
+          <w:sz w:val="18"/>
+          <w:szCs w:val="18"/>
+        </w:rPr>
+        <w:t xml:space="preserve">April 2021 </w:t>
+      </w:r>
+      <w:r>
+        <w:rPr>
+          <w:rFonts w:ascii="Times" w:eastAsia="Times" w:hAnsi="Times" w:cs="Times"/>
+          <w:i/>
+          <w:color w:val="000000"/>
+          <w:sz w:val="18"/>
+          <w:szCs w:val="18"/>
+        </w:rPr>
+        <w:t>–</w:t>
+      </w:r>
+      <w:r>
+        <w:rPr>
+          <w:rFonts w:ascii="Times" w:eastAsia="Times" w:hAnsi="Times" w:cs="Times"/>
+          <w:i/>
+          <w:color w:val="000000"/>
+          <w:sz w:val="18"/>
+          <w:szCs w:val="18"/>
+        </w:rPr>
+        <w:t xml:space="preserve"> </w:t>
+      </w:r>
+      <w:r>
+        <w:rPr>
+          <w:rFonts w:ascii="Times" w:eastAsia="Times" w:hAnsi="Times" w:cs="Times"/>
+          <w:i/>
+          <w:color w:val="000000"/>
+          <w:sz w:val="18"/>
+          <w:szCs w:val="18"/>
+        </w:rPr>
+        <w:t>September 2023</w:t>
+      </w:r>
+      <w:r>
+        <w:rPr>
+          <w:rFonts w:ascii="Times" w:eastAsia="Times" w:hAnsi="Times" w:cs="Times"/>
+          <w:i/>
+          <w:color w:val="000000"/>
+          <w:sz w:val="18"/>
+          <w:szCs w:val="18"/>
+        </w:rPr>
+        <w:t xml:space="preserve"> </w:t>
       </w:r>
     </w:p>
     <w:p>
@@ -3584,21 +3886,61 @@
           <w:right w:val="nil"/>
           <w:between w:val="nil"/>
         </w:pBdr>
-        <w:spacing w:before="5" w:line="250" w:lineRule="auto"/>
+        <w:spacing w:before="20" w:line="250" w:lineRule="auto"/>
         <w:ind w:left="207" w:right="23" w:hanging="204"/>
         <w:rPr>
-          <w:color w:val="000000"/>
-          <w:sz w:val="18"/>
-          <w:szCs w:val="18"/>
-        </w:rPr>
-      </w:pPr>
-      <w:r>
-        <w:rPr>
-          <w:color w:val="000000"/>
-          <w:sz w:val="18"/>
-          <w:szCs w:val="18"/>
-        </w:rPr>
-        <w:t>● Performed methylation and copy number variation analyses to uncover genetic and epigenetic changes in tumor subtypes</w:t>
+          <w:rFonts w:ascii="Times" w:eastAsia="Times" w:hAnsi="Times" w:cs="Times"/>
+          <w:color w:val="000000"/>
+          <w:sz w:val="18"/>
+          <w:szCs w:val="18"/>
+        </w:rPr>
+      </w:pPr>
+      <w:r>
+        <w:rPr>
+          <w:color w:val="000000"/>
+          <w:sz w:val="18"/>
+          <w:szCs w:val="18"/>
+          <w:highlight w:val="white"/>
+        </w:rPr>
+        <w:t xml:space="preserve">● </w:t>
+      </w:r>
+      <w:r>
+        <w:rPr>
+          <w:rFonts w:ascii="Times" w:eastAsia="Times" w:hAnsi="Times" w:cs="Times"/>
+          <w:color w:val="000000"/>
+          <w:sz w:val="18"/>
+          <w:szCs w:val="18"/>
+          <w:highlight w:val="white"/>
+        </w:rPr>
+        <w:t xml:space="preserve">Processed and analyzed data for </w:t>
+      </w:r>
+      <w:r>
+        <w:rPr>
+          <w:rFonts w:ascii="Times" w:eastAsia="Times" w:hAnsi="Times" w:cs="Times"/>
+          <w:color w:val="000000"/>
+          <w:sz w:val="18"/>
+          <w:szCs w:val="18"/>
+        </w:rPr>
+        <w:t>CRISPR paralog redundancy s</w:t>
+      </w:r>
+      <w:r>
+        <w:rPr>
+          <w:rFonts w:ascii="Times" w:eastAsia="Times" w:hAnsi="Times" w:cs="Times"/>
+          <w:color w:val="000000"/>
+          <w:sz w:val="18"/>
+          <w:szCs w:val="18"/>
+          <w:highlight w:val="white"/>
+        </w:rPr>
+        <w:t>creens to find actionable biomarkers</w:t>
+      </w:r>
+      <w:r>
+        <w:rPr>
+          <w:rFonts w:ascii="Times" w:eastAsia="Times" w:hAnsi="Times" w:cs="Times"/>
+          <w:color w:val="000000"/>
+          <w:sz w:val="18"/>
+          <w:szCs w:val="18"/>
+        </w:rPr>
+        <w:t xml:space="preserve"> </w:t>
       </w:r>
     </w:p>
     <w:p>
@@ -3611,28 +3953,54 @@
           <w:right w:val="nil"/>
           <w:between w:val="nil"/>
         </w:pBdr>
-        <w:spacing w:before="5" w:line="250" w:lineRule="auto"/>
+        <w:spacing w:before="20" w:line="250" w:lineRule="auto"/>
         <w:ind w:left="207" w:right="23" w:hanging="204"/>
         <w:rPr>
-          <w:color w:val="000000"/>
-          <w:sz w:val="18"/>
-          <w:szCs w:val="18"/>
-        </w:rPr>
-      </w:pPr>
-      <w:r>
-        <w:rPr>
-          <w:color w:val="000000"/>
-          <w:sz w:val="18"/>
-          <w:szCs w:val="18"/>
+          <w:rFonts w:ascii="Times" w:eastAsia="Times" w:hAnsi="Times" w:cs="Times"/>
+          <w:color w:val="000000"/>
+          <w:sz w:val="18"/>
+          <w:szCs w:val="18"/>
+        </w:rPr>
+      </w:pPr>
+      <w:r>
+        <w:rPr>
+          <w:color w:val="000000"/>
+          <w:sz w:val="18"/>
+          <w:szCs w:val="18"/>
+          <w:highlight w:val="white"/>
         </w:rPr>
         <w:t xml:space="preserve">● </w:t>
       </w:r>
       <w:r>
         <w:rPr>
-          <w:sz w:val="18"/>
-          <w:szCs w:val="18"/>
-        </w:rPr>
-        <w:t xml:space="preserve">Leveraged deep variational autoencoders and MOFA analysis to integrate multi-modal data, uncovering new relationships </w:t>
+          <w:rFonts w:ascii="Times" w:eastAsia="Times" w:hAnsi="Times" w:cs="Times"/>
+          <w:color w:val="000000"/>
+          <w:sz w:val="18"/>
+          <w:szCs w:val="18"/>
+          <w:highlight w:val="white"/>
+        </w:rPr>
+        <w:t xml:space="preserve">Executed antibody docking and structure prediction for antibodies using modeling </w:t>
+      </w:r>
+      <w:proofErr w:type="spellStart"/>
+      <w:r>
+        <w:rPr>
+          <w:rFonts w:ascii="Times" w:eastAsia="Times" w:hAnsi="Times" w:cs="Times"/>
+          <w:color w:val="000000"/>
+          <w:sz w:val="18"/>
+          <w:szCs w:val="18"/>
+          <w:highlight w:val="white"/>
+        </w:rPr>
+        <w:t>softwares</w:t>
+      </w:r>
+      <w:proofErr w:type="spellEnd"/>
+      <w:r>
+        <w:rPr>
+          <w:rFonts w:ascii="Times" w:eastAsia="Times" w:hAnsi="Times" w:cs="Times"/>
+          <w:color w:val="000000"/>
+          <w:sz w:val="18"/>
+          <w:szCs w:val="18"/>
+        </w:rPr>
+        <w:t xml:space="preserve"> </w:t>
       </w:r>
     </w:p>
     <w:p>
@@ -3645,21 +4013,63 @@
           <w:right w:val="nil"/>
           <w:between w:val="nil"/>
         </w:pBdr>
-        <w:spacing w:before="5" w:line="250" w:lineRule="auto"/>
-        <w:ind w:left="207" w:right="23" w:hanging="204"/>
-        <w:rPr>
-          <w:color w:val="000000"/>
-          <w:sz w:val="18"/>
-          <w:szCs w:val="18"/>
-        </w:rPr>
-      </w:pPr>
-      <w:r>
-        <w:rPr>
-          <w:color w:val="000000"/>
-          <w:sz w:val="18"/>
-          <w:szCs w:val="18"/>
-        </w:rPr>
-        <w:t>● Constructed a gene regulatory network, uncovering novel biomarkers associated with different glioma subtypes</w:t>
+        <w:spacing w:before="20" w:line="250" w:lineRule="auto"/>
+        <w:ind w:right="292"/>
+        <w:rPr>
+          <w:rFonts w:ascii="Times" w:eastAsia="Times" w:hAnsi="Times" w:cs="Times"/>
+          <w:color w:val="000000"/>
+          <w:sz w:val="18"/>
+          <w:szCs w:val="18"/>
+        </w:rPr>
+      </w:pPr>
+      <w:r>
+        <w:rPr>
+          <w:color w:val="000000"/>
+          <w:sz w:val="18"/>
+          <w:szCs w:val="18"/>
+        </w:rPr>
+        <w:t xml:space="preserve">● </w:t>
+      </w:r>
+      <w:r>
+        <w:rPr>
+          <w:rFonts w:ascii="Times" w:eastAsia="Times" w:hAnsi="Times" w:cs="Times"/>
+          <w:color w:val="000000"/>
+          <w:sz w:val="18"/>
+          <w:szCs w:val="18"/>
+          <w:highlight w:val="white"/>
+        </w:rPr>
+        <w:t xml:space="preserve">Performed </w:t>
+      </w:r>
+      <w:proofErr w:type="spellStart"/>
+      <w:r>
+        <w:rPr>
+          <w:rFonts w:ascii="Times" w:eastAsia="Times" w:hAnsi="Times" w:cs="Times"/>
+          <w:color w:val="000000"/>
+          <w:sz w:val="18"/>
+          <w:szCs w:val="18"/>
+          <w:highlight w:val="white"/>
+        </w:rPr>
+        <w:t>ChIPseq</w:t>
+      </w:r>
+      <w:proofErr w:type="spellEnd"/>
+      <w:r>
+        <w:rPr>
+          <w:rFonts w:ascii="Times" w:eastAsia="Times" w:hAnsi="Times" w:cs="Times"/>
+          <w:color w:val="000000"/>
+          <w:sz w:val="18"/>
+          <w:szCs w:val="18"/>
+          <w:highlight w:val="white"/>
+        </w:rPr>
+        <w:t xml:space="preserve"> data analysis to look at TF motif enrichment and single nucleotide resolution cut profile</w:t>
+      </w:r>
+      <w:r>
+        <w:rPr>
+          <w:rFonts w:ascii="Times" w:eastAsia="Times" w:hAnsi="Times" w:cs="Times"/>
+          <w:color w:val="000000"/>
+          <w:sz w:val="18"/>
+          <w:szCs w:val="18"/>
+        </w:rPr>
+        <w:t xml:space="preserve"> </w:t>
       </w:r>
     </w:p>
     <w:p>
@@ -3672,16 +4082,42 @@
           <w:right w:val="nil"/>
           <w:between w:val="nil"/>
         </w:pBdr>
-        <w:spacing w:before="5" w:line="250" w:lineRule="auto"/>
-        <w:ind w:left="207" w:right="23" w:hanging="204"/>
-        <w:rPr>
-          <w:rFonts w:eastAsia="Times"/>
+        <w:spacing w:before="20" w:line="250" w:lineRule="auto"/>
+        <w:ind w:right="292"/>
+        <w:rPr>
+          <w:rFonts w:ascii="Times" w:eastAsia="Times" w:hAnsi="Times" w:cs="Times"/>
+          <w:color w:val="000000"/>
+          <w:sz w:val="18"/>
+          <w:szCs w:val="18"/>
+        </w:rPr>
+      </w:pPr>
+      <w:r>
+        <w:rPr>
+          <w:color w:val="000000"/>
+          <w:sz w:val="18"/>
+          <w:szCs w:val="18"/>
+        </w:rPr>
+        <w:t xml:space="preserve">● </w:t>
+      </w:r>
+      <w:r>
+        <w:rPr>
+          <w:rFonts w:ascii="Times" w:eastAsia="Times" w:hAnsi="Times" w:cs="Times"/>
           <w:color w:val="000000"/>
           <w:sz w:val="18"/>
           <w:szCs w:val="18"/>
           <w:highlight w:val="white"/>
         </w:rPr>
-      </w:pPr>
+        <w:t>Detected alternate splicing events helping suggest PBM interaction requirement for PRMT5-dependent splicing events</w:t>
+      </w:r>
+      <w:r>
+        <w:rPr>
+          <w:rFonts w:ascii="Times" w:eastAsia="Times" w:hAnsi="Times" w:cs="Times"/>
+          <w:color w:val="000000"/>
+          <w:sz w:val="18"/>
+          <w:szCs w:val="18"/>
+        </w:rPr>
+        <w:t xml:space="preserve"> </w:t>
+      </w:r>
     </w:p>
     <w:p>
       <w:pPr>
@@ -3693,7 +4129,54 @@
           <w:right w:val="nil"/>
           <w:between w:val="nil"/>
         </w:pBdr>
-        <w:spacing w:before="35"/>
+        <w:spacing w:before="20" w:line="250" w:lineRule="auto"/>
+        <w:ind w:right="292"/>
+        <w:rPr>
+          <w:rFonts w:ascii="Times" w:eastAsia="Times" w:hAnsi="Times" w:cs="Times"/>
+          <w:color w:val="000000"/>
+          <w:sz w:val="18"/>
+          <w:szCs w:val="18"/>
+        </w:rPr>
+      </w:pPr>
+      <w:r>
+        <w:rPr>
+          <w:color w:val="000000"/>
+          <w:sz w:val="18"/>
+          <w:szCs w:val="18"/>
+        </w:rPr>
+        <w:t xml:space="preserve">● </w:t>
+      </w:r>
+      <w:r>
+        <w:rPr>
+          <w:rFonts w:ascii="Times" w:eastAsia="Times" w:hAnsi="Times" w:cs="Times"/>
+          <w:color w:val="000000"/>
+          <w:sz w:val="18"/>
+          <w:szCs w:val="18"/>
+          <w:highlight w:val="white"/>
+        </w:rPr>
+        <w:t>Analyzed data from mass spectrometry experiments conducted to identify novel E3 substrates</w:t>
+      </w:r>
+      <w:r>
+        <w:rPr>
+          <w:rFonts w:ascii="Times" w:eastAsia="Times" w:hAnsi="Times" w:cs="Times"/>
+          <w:color w:val="000000"/>
+          <w:sz w:val="18"/>
+          <w:szCs w:val="18"/>
+        </w:rPr>
+        <w:t xml:space="preserve"> </w:t>
+      </w:r>
+    </w:p>
+    <w:p>
+      <w:pPr>
+        <w:widowControl w:val="0"/>
+        <w:pBdr>
+          <w:top w:val="nil"/>
+          <w:left w:val="nil"/>
+          <w:bottom w:val="nil"/>
+          <w:right w:val="nil"/>
+          <w:between w:val="nil"/>
+        </w:pBdr>
+        <w:spacing w:before="213"/>
         <w:ind w:left="18"/>
         <w:rPr>
           <w:rFonts w:ascii="Times" w:eastAsia="Times" w:hAnsi="Times" w:cs="Times"/>
@@ -3711,7 +4194,349 @@
           <w:sz w:val="18"/>
           <w:szCs w:val="18"/>
         </w:rPr>
-        <w:t>Sellers Lab, Broad Institute of MIT and Harvard</w:t>
+        <w:t xml:space="preserve">Georgia Institute of Technology </w:t>
+      </w:r>
+    </w:p>
+    <w:p>
+      <w:pPr>
+        <w:widowControl w:val="0"/>
+        <w:pBdr>
+          <w:top w:val="nil"/>
+          <w:left w:val="nil"/>
+          <w:bottom w:val="nil"/>
+          <w:right w:val="nil"/>
+          <w:between w:val="nil"/>
+        </w:pBdr>
+        <w:spacing w:before="5"/>
+        <w:rPr>
+          <w:rFonts w:ascii="Times" w:eastAsia="Times" w:hAnsi="Times" w:cs="Times"/>
+          <w:b/>
+          <w:i/>
+          <w:color w:val="000000"/>
+          <w:sz w:val="18"/>
+          <w:szCs w:val="18"/>
+        </w:rPr>
+      </w:pPr>
+      <w:r>
+        <w:rPr>
+          <w:rFonts w:ascii="Times" w:eastAsia="Times" w:hAnsi="Times" w:cs="Times"/>
+          <w:b/>
+          <w:i/>
+          <w:color w:val="000000"/>
+          <w:sz w:val="18"/>
+          <w:szCs w:val="18"/>
+        </w:rPr>
+        <w:t xml:space="preserve">Atlanta, GA, USA </w:t>
+      </w:r>
+    </w:p>
+    <w:p>
+      <w:pPr>
+        <w:widowControl w:val="0"/>
+        <w:pBdr>
+          <w:top w:val="nil"/>
+          <w:left w:val="nil"/>
+          <w:bottom w:val="nil"/>
+          <w:right w:val="nil"/>
+          <w:between w:val="nil"/>
+        </w:pBdr>
+        <w:spacing w:line="248" w:lineRule="auto"/>
+        <w:ind w:left="207" w:right="34" w:hanging="186"/>
+        <w:rPr>
+          <w:rFonts w:ascii="Times" w:eastAsia="Times" w:hAnsi="Times" w:cs="Times"/>
+          <w:i/>
+          <w:color w:val="000000"/>
+          <w:sz w:val="18"/>
+          <w:szCs w:val="18"/>
+        </w:rPr>
+      </w:pPr>
+      <w:r>
+        <w:rPr>
+          <w:rFonts w:ascii="Times" w:eastAsia="Times" w:hAnsi="Times" w:cs="Times"/>
+          <w:i/>
+          <w:color w:val="000000"/>
+          <w:sz w:val="18"/>
+          <w:szCs w:val="18"/>
+        </w:rPr>
+        <w:t xml:space="preserve">Graduate Research Assistant </w:t>
+      </w:r>
+      <w:r>
+        <w:rPr>
+          <w:rFonts w:ascii="Times" w:eastAsia="Times" w:hAnsi="Times" w:cs="Times"/>
+          <w:i/>
+          <w:color w:val="000000"/>
+          <w:sz w:val="18"/>
+          <w:szCs w:val="18"/>
+        </w:rPr>
+        <w:tab/>
+      </w:r>
+      <w:r>
+        <w:rPr>
+          <w:rFonts w:ascii="Times" w:eastAsia="Times" w:hAnsi="Times" w:cs="Times"/>
+          <w:i/>
+          <w:color w:val="000000"/>
+          <w:sz w:val="18"/>
+          <w:szCs w:val="18"/>
+        </w:rPr>
+        <w:tab/>
+      </w:r>
+      <w:r>
+        <w:rPr>
+          <w:rFonts w:ascii="Times" w:eastAsia="Times" w:hAnsi="Times" w:cs="Times"/>
+          <w:i/>
+          <w:color w:val="000000"/>
+          <w:sz w:val="18"/>
+          <w:szCs w:val="18"/>
+        </w:rPr>
+        <w:tab/>
+      </w:r>
+      <w:r>
+        <w:rPr>
+          <w:rFonts w:ascii="Times" w:eastAsia="Times" w:hAnsi="Times" w:cs="Times"/>
+          <w:i/>
+          <w:color w:val="000000"/>
+          <w:sz w:val="18"/>
+          <w:szCs w:val="18"/>
+        </w:rPr>
+        <w:tab/>
+      </w:r>
+      <w:r>
+        <w:rPr>
+          <w:rFonts w:ascii="Times" w:eastAsia="Times" w:hAnsi="Times" w:cs="Times"/>
+          <w:i/>
+          <w:color w:val="000000"/>
+          <w:sz w:val="18"/>
+          <w:szCs w:val="18"/>
+        </w:rPr>
+        <w:tab/>
+      </w:r>
+      <w:r>
+        <w:rPr>
+          <w:rFonts w:ascii="Times" w:eastAsia="Times" w:hAnsi="Times" w:cs="Times"/>
+          <w:i/>
+          <w:color w:val="000000"/>
+          <w:sz w:val="18"/>
+          <w:szCs w:val="18"/>
+        </w:rPr>
+        <w:tab/>
+      </w:r>
+      <w:r>
+        <w:rPr>
+          <w:rFonts w:ascii="Times" w:eastAsia="Times" w:hAnsi="Times" w:cs="Times"/>
+          <w:i/>
+          <w:color w:val="000000"/>
+          <w:sz w:val="18"/>
+          <w:szCs w:val="18"/>
+        </w:rPr>
+        <w:tab/>
+      </w:r>
+      <w:r>
+        <w:rPr>
+          <w:rFonts w:ascii="Times" w:eastAsia="Times" w:hAnsi="Times" w:cs="Times"/>
+          <w:i/>
+          <w:color w:val="000000"/>
+          <w:sz w:val="18"/>
+          <w:szCs w:val="18"/>
+        </w:rPr>
+        <w:t xml:space="preserve">August 2019- December 2020 </w:t>
+      </w:r>
+    </w:p>
+    <w:p>
+      <w:pPr>
+        <w:widowControl w:val="0"/>
+        <w:pBdr>
+          <w:top w:val="nil"/>
+          <w:left w:val="nil"/>
+          <w:bottom w:val="nil"/>
+          <w:right w:val="nil"/>
+          <w:between w:val="nil"/>
+        </w:pBdr>
+        <w:spacing w:before="20" w:line="247" w:lineRule="auto"/>
+        <w:ind w:left="201" w:right="29" w:hanging="187"/>
+        <w:rPr>
+          <w:rFonts w:ascii="Times" w:eastAsia="Times" w:hAnsi="Times" w:cs="Times"/>
+          <w:color w:val="000000"/>
+          <w:sz w:val="18"/>
+          <w:szCs w:val="18"/>
+        </w:rPr>
+      </w:pPr>
+      <w:r>
+        <w:rPr>
+          <w:color w:val="000000"/>
+          <w:sz w:val="18"/>
+          <w:szCs w:val="18"/>
+        </w:rPr>
+        <w:t xml:space="preserve">● </w:t>
+      </w:r>
+      <w:r>
+        <w:rPr>
+          <w:rFonts w:ascii="Times" w:eastAsia="Times" w:hAnsi="Times" w:cs="Times"/>
+          <w:color w:val="000000"/>
+          <w:sz w:val="18"/>
+          <w:szCs w:val="18"/>
+        </w:rPr>
+        <w:t xml:space="preserve">Benchmarked variant calling pipelines by comparison of performance of mappers and variant callers </w:t>
+      </w:r>
+    </w:p>
+    <w:p>
+      <w:pPr>
+        <w:widowControl w:val="0"/>
+        <w:pBdr>
+          <w:top w:val="nil"/>
+          <w:left w:val="nil"/>
+          <w:bottom w:val="nil"/>
+          <w:right w:val="nil"/>
+          <w:between w:val="nil"/>
+        </w:pBdr>
+        <w:spacing w:before="20" w:line="247" w:lineRule="auto"/>
+        <w:ind w:left="201" w:right="29" w:hanging="187"/>
+        <w:rPr>
+          <w:rFonts w:ascii="Times" w:eastAsia="Times" w:hAnsi="Times" w:cs="Times"/>
+          <w:color w:val="000000"/>
+          <w:sz w:val="18"/>
+          <w:szCs w:val="18"/>
+        </w:rPr>
+      </w:pPr>
+      <w:r>
+        <w:rPr>
+          <w:color w:val="000000"/>
+          <w:sz w:val="18"/>
+          <w:szCs w:val="18"/>
+        </w:rPr>
+        <w:t xml:space="preserve">● </w:t>
+      </w:r>
+      <w:r>
+        <w:rPr>
+          <w:rFonts w:ascii="Times" w:eastAsia="Times" w:hAnsi="Times" w:cs="Times"/>
+          <w:color w:val="000000"/>
+          <w:sz w:val="18"/>
+          <w:szCs w:val="18"/>
+          <w:highlight w:val="white"/>
+        </w:rPr>
+        <w:t>Cataloged genomic variants from Colombian populations and characterized their predicted functional impact</w:t>
+      </w:r>
+      <w:r>
+        <w:rPr>
+          <w:rFonts w:ascii="Times" w:eastAsia="Times" w:hAnsi="Times" w:cs="Times"/>
+          <w:color w:val="000000"/>
+          <w:sz w:val="18"/>
+          <w:szCs w:val="18"/>
+        </w:rPr>
+        <w:t xml:space="preserve"> </w:t>
+      </w:r>
+    </w:p>
+    <w:p>
+      <w:pPr>
+        <w:widowControl w:val="0"/>
+        <w:pBdr>
+          <w:top w:val="nil"/>
+          <w:left w:val="nil"/>
+          <w:bottom w:val="nil"/>
+          <w:right w:val="nil"/>
+          <w:between w:val="nil"/>
+        </w:pBdr>
+        <w:spacing w:before="20" w:line="247" w:lineRule="auto"/>
+        <w:ind w:left="201" w:right="29" w:hanging="187"/>
+        <w:rPr>
+          <w:rFonts w:ascii="Times" w:eastAsia="Times" w:hAnsi="Times" w:cs="Times"/>
+          <w:color w:val="000000"/>
+          <w:sz w:val="18"/>
+          <w:szCs w:val="18"/>
+        </w:rPr>
+      </w:pPr>
+      <w:r>
+        <w:rPr>
+          <w:color w:val="000000"/>
+          <w:sz w:val="18"/>
+          <w:szCs w:val="18"/>
+        </w:rPr>
+        <w:t xml:space="preserve">● </w:t>
+      </w:r>
+      <w:r>
+        <w:rPr>
+          <w:rFonts w:ascii="Times" w:eastAsia="Times" w:hAnsi="Times" w:cs="Times"/>
+          <w:color w:val="000000"/>
+          <w:sz w:val="18"/>
+          <w:szCs w:val="18"/>
+          <w:highlight w:val="white"/>
+        </w:rPr>
+        <w:t>Identified single variant disease associations using best practices from the American College of Medical Genetics</w:t>
+      </w:r>
+      <w:r>
+        <w:rPr>
+          <w:rFonts w:ascii="Times" w:eastAsia="Times" w:hAnsi="Times" w:cs="Times"/>
+          <w:color w:val="000000"/>
+          <w:sz w:val="18"/>
+          <w:szCs w:val="18"/>
+        </w:rPr>
+        <w:t xml:space="preserve"> </w:t>
+      </w:r>
+    </w:p>
+    <w:p>
+      <w:pPr>
+        <w:widowControl w:val="0"/>
+        <w:pBdr>
+          <w:top w:val="nil"/>
+          <w:left w:val="nil"/>
+          <w:bottom w:val="nil"/>
+          <w:right w:val="nil"/>
+          <w:between w:val="nil"/>
+        </w:pBdr>
+        <w:spacing w:before="20" w:line="247" w:lineRule="auto"/>
+        <w:ind w:left="201" w:right="29" w:hanging="187"/>
+        <w:rPr>
+          <w:rFonts w:ascii="Times" w:eastAsia="Times" w:hAnsi="Times" w:cs="Times"/>
+          <w:color w:val="000000"/>
+          <w:sz w:val="18"/>
+          <w:szCs w:val="18"/>
+        </w:rPr>
+      </w:pPr>
+      <w:r>
+        <w:rPr>
+          <w:color w:val="000000"/>
+          <w:sz w:val="18"/>
+          <w:szCs w:val="18"/>
+        </w:rPr>
+        <w:t xml:space="preserve">● </w:t>
+      </w:r>
+      <w:r>
+        <w:rPr>
+          <w:rFonts w:ascii="Times" w:eastAsia="Times" w:hAnsi="Times" w:cs="Times"/>
+          <w:color w:val="000000"/>
+          <w:sz w:val="18"/>
+          <w:szCs w:val="18"/>
+        </w:rPr>
+        <w:t xml:space="preserve">Evaluated distribution of health-related genetic variants among populations from Colombia in light of their ancestry </w:t>
+      </w:r>
+    </w:p>
+    <w:p>
+      <w:pPr>
+        <w:widowControl w:val="0"/>
+        <w:pBdr>
+          <w:top w:val="nil"/>
+          <w:left w:val="nil"/>
+          <w:bottom w:val="nil"/>
+          <w:right w:val="nil"/>
+          <w:between w:val="nil"/>
+        </w:pBdr>
+        <w:spacing w:before="215"/>
+        <w:ind w:left="14"/>
+        <w:rPr>
+          <w:rFonts w:ascii="Times" w:eastAsia="Times" w:hAnsi="Times" w:cs="Times"/>
+          <w:b/>
+          <w:color w:val="000000"/>
+          <w:sz w:val="18"/>
+          <w:szCs w:val="18"/>
+        </w:rPr>
+      </w:pPr>
+      <w:r>
+        <w:rPr>
+          <w:rFonts w:ascii="Times" w:eastAsia="Times" w:hAnsi="Times" w:cs="Times"/>
+          <w:b/>
+          <w:color w:val="000000"/>
+          <w:sz w:val="18"/>
+          <w:szCs w:val="18"/>
+        </w:rPr>
+        <w:t xml:space="preserve">EMD Sereno </w:t>
       </w:r>
     </w:p>
     <w:p>
@@ -3744,854 +4569,6 @@
           <w:sz w:val="18"/>
           <w:szCs w:val="18"/>
         </w:rPr>
-        <w:t xml:space="preserve">Cambridge, MA, USA </w:t>
-      </w:r>
-    </w:p>
-    <w:p>
-      <w:pPr>
-        <w:widowControl w:val="0"/>
-        <w:pBdr>
-          <w:top w:val="nil"/>
-          <w:left w:val="nil"/>
-          <w:bottom w:val="nil"/>
-          <w:right w:val="nil"/>
-          <w:between w:val="nil"/>
-        </w:pBdr>
-        <w:spacing w:before="5" w:line="250" w:lineRule="auto"/>
-        <w:ind w:left="207" w:right="23" w:hanging="204"/>
-        <w:rPr>
-          <w:rFonts w:ascii="Times" w:eastAsia="Times" w:hAnsi="Times" w:cs="Times"/>
-          <w:i/>
-          <w:color w:val="000000"/>
-          <w:sz w:val="18"/>
-          <w:szCs w:val="18"/>
-        </w:rPr>
-      </w:pPr>
-      <w:r>
-        <w:rPr>
-          <w:rFonts w:ascii="Times" w:eastAsia="Times" w:hAnsi="Times" w:cs="Times"/>
-          <w:i/>
-          <w:color w:val="000000"/>
-          <w:sz w:val="18"/>
-          <w:szCs w:val="18"/>
-        </w:rPr>
-        <w:t xml:space="preserve">Associate Computational Biologist </w:t>
-      </w:r>
-      <w:r>
-        <w:rPr>
-          <w:rFonts w:ascii="Times" w:eastAsia="Times" w:hAnsi="Times" w:cs="Times"/>
-          <w:i/>
-          <w:color w:val="000000"/>
-          <w:sz w:val="18"/>
-          <w:szCs w:val="18"/>
-        </w:rPr>
-        <w:tab/>
-      </w:r>
-      <w:r>
-        <w:rPr>
-          <w:rFonts w:ascii="Times" w:eastAsia="Times" w:hAnsi="Times" w:cs="Times"/>
-          <w:i/>
-          <w:color w:val="000000"/>
-          <w:sz w:val="18"/>
-          <w:szCs w:val="18"/>
-        </w:rPr>
-        <w:tab/>
-      </w:r>
-      <w:r>
-        <w:rPr>
-          <w:rFonts w:ascii="Times" w:eastAsia="Times" w:hAnsi="Times" w:cs="Times"/>
-          <w:i/>
-          <w:color w:val="000000"/>
-          <w:sz w:val="18"/>
-          <w:szCs w:val="18"/>
-        </w:rPr>
-        <w:tab/>
-      </w:r>
-      <w:r>
-        <w:rPr>
-          <w:rFonts w:ascii="Times" w:eastAsia="Times" w:hAnsi="Times" w:cs="Times"/>
-          <w:i/>
-          <w:color w:val="000000"/>
-          <w:sz w:val="18"/>
-          <w:szCs w:val="18"/>
-        </w:rPr>
-        <w:tab/>
-      </w:r>
-      <w:r>
-        <w:rPr>
-          <w:rFonts w:ascii="Times" w:eastAsia="Times" w:hAnsi="Times" w:cs="Times"/>
-          <w:i/>
-          <w:color w:val="000000"/>
-          <w:sz w:val="18"/>
-          <w:szCs w:val="18"/>
-        </w:rPr>
-        <w:tab/>
-      </w:r>
-      <w:r>
-        <w:rPr>
-          <w:rFonts w:ascii="Times" w:eastAsia="Times" w:hAnsi="Times" w:cs="Times"/>
-          <w:i/>
-          <w:color w:val="000000"/>
-          <w:sz w:val="18"/>
-          <w:szCs w:val="18"/>
-        </w:rPr>
-        <w:tab/>
-      </w:r>
-      <w:r>
-        <w:rPr>
-          <w:rFonts w:ascii="Times" w:eastAsia="Times" w:hAnsi="Times" w:cs="Times"/>
-          <w:i/>
-          <w:color w:val="000000"/>
-          <w:sz w:val="18"/>
-          <w:szCs w:val="18"/>
-        </w:rPr>
-        <w:tab/>
-        <w:t xml:space="preserve"> </w:t>
-      </w:r>
-      <w:r>
-        <w:rPr>
-          <w:rFonts w:ascii="Times" w:eastAsia="Times" w:hAnsi="Times" w:cs="Times"/>
-          <w:i/>
-          <w:color w:val="000000"/>
-          <w:sz w:val="18"/>
-          <w:szCs w:val="18"/>
-        </w:rPr>
-        <w:t xml:space="preserve">April 2021 </w:t>
-      </w:r>
-      <w:r>
-        <w:rPr>
-          <w:rFonts w:ascii="Times" w:eastAsia="Times" w:hAnsi="Times" w:cs="Times"/>
-          <w:i/>
-          <w:color w:val="000000"/>
-          <w:sz w:val="18"/>
-          <w:szCs w:val="18"/>
-        </w:rPr>
-        <w:t>–</w:t>
-      </w:r>
-      <w:r>
-        <w:rPr>
-          <w:rFonts w:ascii="Times" w:eastAsia="Times" w:hAnsi="Times" w:cs="Times"/>
-          <w:i/>
-          <w:color w:val="000000"/>
-          <w:sz w:val="18"/>
-          <w:szCs w:val="18"/>
-        </w:rPr>
-        <w:t xml:space="preserve"> </w:t>
-      </w:r>
-      <w:r>
-        <w:rPr>
-          <w:rFonts w:ascii="Times" w:eastAsia="Times" w:hAnsi="Times" w:cs="Times"/>
-          <w:i/>
-          <w:color w:val="000000"/>
-          <w:sz w:val="18"/>
-          <w:szCs w:val="18"/>
-        </w:rPr>
-        <w:t>September 2023</w:t>
-      </w:r>
-      <w:r>
-        <w:rPr>
-          <w:rFonts w:ascii="Times" w:eastAsia="Times" w:hAnsi="Times" w:cs="Times"/>
-          <w:i/>
-          <w:color w:val="000000"/>
-          <w:sz w:val="18"/>
-          <w:szCs w:val="18"/>
-        </w:rPr>
-        <w:t xml:space="preserve"> </w:t>
-      </w:r>
-    </w:p>
-    <w:p>
-      <w:pPr>
-        <w:widowControl w:val="0"/>
-        <w:pBdr>
-          <w:top w:val="nil"/>
-          <w:left w:val="nil"/>
-          <w:bottom w:val="nil"/>
-          <w:right w:val="nil"/>
-          <w:between w:val="nil"/>
-        </w:pBdr>
-        <w:spacing w:before="5" w:line="250" w:lineRule="auto"/>
-        <w:ind w:left="207" w:right="23" w:hanging="204"/>
-        <w:rPr>
-          <w:rFonts w:ascii="Times" w:eastAsia="Times" w:hAnsi="Times" w:cs="Times"/>
-          <w:color w:val="000000"/>
-          <w:sz w:val="18"/>
-          <w:szCs w:val="18"/>
-        </w:rPr>
-      </w:pPr>
-      <w:r>
-        <w:rPr>
-          <w:color w:val="000000"/>
-          <w:sz w:val="18"/>
-          <w:szCs w:val="18"/>
-          <w:highlight w:val="white"/>
-        </w:rPr>
-        <w:t xml:space="preserve">● </w:t>
-      </w:r>
-      <w:r>
-        <w:rPr>
-          <w:rFonts w:ascii="Times" w:eastAsia="Times" w:hAnsi="Times" w:cs="Times"/>
-          <w:color w:val="000000"/>
-          <w:sz w:val="18"/>
-          <w:szCs w:val="18"/>
-          <w:highlight w:val="white"/>
-        </w:rPr>
-        <w:t xml:space="preserve">Processed and analyzed data for </w:t>
-      </w:r>
-      <w:r>
-        <w:rPr>
-          <w:rFonts w:ascii="Times" w:eastAsia="Times" w:hAnsi="Times" w:cs="Times"/>
-          <w:color w:val="000000"/>
-          <w:sz w:val="18"/>
-          <w:szCs w:val="18"/>
-        </w:rPr>
-        <w:t>CRISPR paralog redundancy s</w:t>
-      </w:r>
-      <w:r>
-        <w:rPr>
-          <w:rFonts w:ascii="Times" w:eastAsia="Times" w:hAnsi="Times" w:cs="Times"/>
-          <w:color w:val="000000"/>
-          <w:sz w:val="18"/>
-          <w:szCs w:val="18"/>
-          <w:highlight w:val="white"/>
-        </w:rPr>
-        <w:t>creens to find actionable biomarkers</w:t>
-      </w:r>
-      <w:r>
-        <w:rPr>
-          <w:rFonts w:ascii="Times" w:eastAsia="Times" w:hAnsi="Times" w:cs="Times"/>
-          <w:color w:val="000000"/>
-          <w:sz w:val="18"/>
-          <w:szCs w:val="18"/>
-        </w:rPr>
-        <w:t xml:space="preserve"> </w:t>
-      </w:r>
-    </w:p>
-    <w:p>
-      <w:pPr>
-        <w:widowControl w:val="0"/>
-        <w:pBdr>
-          <w:top w:val="nil"/>
-          <w:left w:val="nil"/>
-          <w:bottom w:val="nil"/>
-          <w:right w:val="nil"/>
-          <w:between w:val="nil"/>
-        </w:pBdr>
-        <w:spacing w:before="5" w:line="250" w:lineRule="auto"/>
-        <w:ind w:left="207" w:right="23" w:hanging="204"/>
-        <w:rPr>
-          <w:rFonts w:ascii="Times" w:eastAsia="Times" w:hAnsi="Times" w:cs="Times"/>
-          <w:color w:val="000000"/>
-          <w:sz w:val="18"/>
-          <w:szCs w:val="18"/>
-        </w:rPr>
-      </w:pPr>
-      <w:r>
-        <w:rPr>
-          <w:color w:val="000000"/>
-          <w:sz w:val="18"/>
-          <w:szCs w:val="18"/>
-          <w:highlight w:val="white"/>
-        </w:rPr>
-        <w:t xml:space="preserve">● </w:t>
-      </w:r>
-      <w:r>
-        <w:rPr>
-          <w:rFonts w:ascii="Times" w:eastAsia="Times" w:hAnsi="Times" w:cs="Times"/>
-          <w:color w:val="000000"/>
-          <w:sz w:val="18"/>
-          <w:szCs w:val="18"/>
-          <w:highlight w:val="white"/>
-        </w:rPr>
-        <w:t xml:space="preserve">Executed antibody docking and structure prediction for antibodies using modeling </w:t>
-      </w:r>
-      <w:proofErr w:type="spellStart"/>
-      <w:r>
-        <w:rPr>
-          <w:rFonts w:ascii="Times" w:eastAsia="Times" w:hAnsi="Times" w:cs="Times"/>
-          <w:color w:val="000000"/>
-          <w:sz w:val="18"/>
-          <w:szCs w:val="18"/>
-          <w:highlight w:val="white"/>
-        </w:rPr>
-        <w:t>softwares</w:t>
-      </w:r>
-      <w:proofErr w:type="spellEnd"/>
-      <w:r>
-        <w:rPr>
-          <w:rFonts w:ascii="Times" w:eastAsia="Times" w:hAnsi="Times" w:cs="Times"/>
-          <w:color w:val="000000"/>
-          <w:sz w:val="18"/>
-          <w:szCs w:val="18"/>
-        </w:rPr>
-        <w:t xml:space="preserve"> </w:t>
-      </w:r>
-    </w:p>
-    <w:p>
-      <w:pPr>
-        <w:widowControl w:val="0"/>
-        <w:pBdr>
-          <w:top w:val="nil"/>
-          <w:left w:val="nil"/>
-          <w:bottom w:val="nil"/>
-          <w:right w:val="nil"/>
-          <w:between w:val="nil"/>
-        </w:pBdr>
-        <w:spacing w:before="7" w:line="250" w:lineRule="auto"/>
-        <w:ind w:right="292"/>
-        <w:rPr>
-          <w:rFonts w:ascii="Times" w:eastAsia="Times" w:hAnsi="Times" w:cs="Times"/>
-          <w:color w:val="000000"/>
-          <w:sz w:val="18"/>
-          <w:szCs w:val="18"/>
-        </w:rPr>
-      </w:pPr>
-      <w:r>
-        <w:rPr>
-          <w:color w:val="000000"/>
-          <w:sz w:val="18"/>
-          <w:szCs w:val="18"/>
-        </w:rPr>
-        <w:t xml:space="preserve">● </w:t>
-      </w:r>
-      <w:r>
-        <w:rPr>
-          <w:rFonts w:ascii="Times" w:eastAsia="Times" w:hAnsi="Times" w:cs="Times"/>
-          <w:color w:val="000000"/>
-          <w:sz w:val="18"/>
-          <w:szCs w:val="18"/>
-          <w:highlight w:val="white"/>
-        </w:rPr>
-        <w:t xml:space="preserve">Performed </w:t>
-      </w:r>
-      <w:proofErr w:type="spellStart"/>
-      <w:r>
-        <w:rPr>
-          <w:rFonts w:ascii="Times" w:eastAsia="Times" w:hAnsi="Times" w:cs="Times"/>
-          <w:color w:val="000000"/>
-          <w:sz w:val="18"/>
-          <w:szCs w:val="18"/>
-          <w:highlight w:val="white"/>
-        </w:rPr>
-        <w:t>ChIPseq</w:t>
-      </w:r>
-      <w:proofErr w:type="spellEnd"/>
-      <w:r>
-        <w:rPr>
-          <w:rFonts w:ascii="Times" w:eastAsia="Times" w:hAnsi="Times" w:cs="Times"/>
-          <w:color w:val="000000"/>
-          <w:sz w:val="18"/>
-          <w:szCs w:val="18"/>
-          <w:highlight w:val="white"/>
-        </w:rPr>
-        <w:t xml:space="preserve"> data analysis to look at TF motif enrichment and single nucleotide resolution cut profile</w:t>
-      </w:r>
-      <w:r>
-        <w:rPr>
-          <w:rFonts w:ascii="Times" w:eastAsia="Times" w:hAnsi="Times" w:cs="Times"/>
-          <w:color w:val="000000"/>
-          <w:sz w:val="18"/>
-          <w:szCs w:val="18"/>
-        </w:rPr>
-        <w:t xml:space="preserve"> </w:t>
-      </w:r>
-    </w:p>
-    <w:p>
-      <w:pPr>
-        <w:widowControl w:val="0"/>
-        <w:pBdr>
-          <w:top w:val="nil"/>
-          <w:left w:val="nil"/>
-          <w:bottom w:val="nil"/>
-          <w:right w:val="nil"/>
-          <w:between w:val="nil"/>
-        </w:pBdr>
-        <w:spacing w:before="7" w:line="250" w:lineRule="auto"/>
-        <w:ind w:right="292"/>
-        <w:rPr>
-          <w:rFonts w:ascii="Times" w:eastAsia="Times" w:hAnsi="Times" w:cs="Times"/>
-          <w:color w:val="000000"/>
-          <w:sz w:val="18"/>
-          <w:szCs w:val="18"/>
-        </w:rPr>
-      </w:pPr>
-      <w:r>
-        <w:rPr>
-          <w:color w:val="000000"/>
-          <w:sz w:val="18"/>
-          <w:szCs w:val="18"/>
-        </w:rPr>
-        <w:t xml:space="preserve">● </w:t>
-      </w:r>
-      <w:r>
-        <w:rPr>
-          <w:rFonts w:ascii="Times" w:eastAsia="Times" w:hAnsi="Times" w:cs="Times"/>
-          <w:color w:val="000000"/>
-          <w:sz w:val="18"/>
-          <w:szCs w:val="18"/>
-          <w:highlight w:val="white"/>
-        </w:rPr>
-        <w:t>Detected alternate splicing events helping suggest PBM interaction requirement for PRMT5-dependent splicing events</w:t>
-      </w:r>
-      <w:r>
-        <w:rPr>
-          <w:rFonts w:ascii="Times" w:eastAsia="Times" w:hAnsi="Times" w:cs="Times"/>
-          <w:color w:val="000000"/>
-          <w:sz w:val="18"/>
-          <w:szCs w:val="18"/>
-        </w:rPr>
-        <w:t xml:space="preserve"> </w:t>
-      </w:r>
-    </w:p>
-    <w:p>
-      <w:pPr>
-        <w:widowControl w:val="0"/>
-        <w:pBdr>
-          <w:top w:val="nil"/>
-          <w:left w:val="nil"/>
-          <w:bottom w:val="nil"/>
-          <w:right w:val="nil"/>
-          <w:between w:val="nil"/>
-        </w:pBdr>
-        <w:spacing w:before="7" w:line="250" w:lineRule="auto"/>
-        <w:ind w:right="292"/>
-        <w:rPr>
-          <w:rFonts w:ascii="Times" w:eastAsia="Times" w:hAnsi="Times" w:cs="Times"/>
-          <w:color w:val="000000"/>
-          <w:sz w:val="18"/>
-          <w:szCs w:val="18"/>
-        </w:rPr>
-      </w:pPr>
-      <w:r>
-        <w:rPr>
-          <w:color w:val="000000"/>
-          <w:sz w:val="18"/>
-          <w:szCs w:val="18"/>
-        </w:rPr>
-        <w:t xml:space="preserve">● </w:t>
-      </w:r>
-      <w:r>
-        <w:rPr>
-          <w:rFonts w:ascii="Times" w:eastAsia="Times" w:hAnsi="Times" w:cs="Times"/>
-          <w:color w:val="000000"/>
-          <w:sz w:val="18"/>
-          <w:szCs w:val="18"/>
-          <w:highlight w:val="white"/>
-        </w:rPr>
-        <w:t>Analyzed data from mass spectrometry experiments conducted to identify novel E3 substrates</w:t>
-      </w:r>
-      <w:r>
-        <w:rPr>
-          <w:rFonts w:ascii="Times" w:eastAsia="Times" w:hAnsi="Times" w:cs="Times"/>
-          <w:color w:val="000000"/>
-          <w:sz w:val="18"/>
-          <w:szCs w:val="18"/>
-        </w:rPr>
-        <w:t xml:space="preserve"> </w:t>
-      </w:r>
-    </w:p>
-    <w:p>
-      <w:pPr>
-        <w:widowControl w:val="0"/>
-        <w:pBdr>
-          <w:top w:val="nil"/>
-          <w:left w:val="nil"/>
-          <w:bottom w:val="nil"/>
-          <w:right w:val="nil"/>
-          <w:between w:val="nil"/>
-        </w:pBdr>
-        <w:spacing w:before="213"/>
-        <w:ind w:left="18"/>
-        <w:rPr>
-          <w:rFonts w:ascii="Times" w:eastAsia="Times" w:hAnsi="Times" w:cs="Times"/>
-          <w:b/>
-          <w:color w:val="000000"/>
-          <w:sz w:val="18"/>
-          <w:szCs w:val="18"/>
-        </w:rPr>
-      </w:pPr>
-      <w:r>
-        <w:rPr>
-          <w:rFonts w:ascii="Times" w:eastAsia="Times" w:hAnsi="Times" w:cs="Times"/>
-          <w:b/>
-          <w:color w:val="000000"/>
-          <w:sz w:val="18"/>
-          <w:szCs w:val="18"/>
-        </w:rPr>
-        <w:t xml:space="preserve">Georgia Institute of Technology </w:t>
-      </w:r>
-    </w:p>
-    <w:p>
-      <w:pPr>
-        <w:widowControl w:val="0"/>
-        <w:pBdr>
-          <w:top w:val="nil"/>
-          <w:left w:val="nil"/>
-          <w:bottom w:val="nil"/>
-          <w:right w:val="nil"/>
-          <w:between w:val="nil"/>
-        </w:pBdr>
-        <w:spacing w:before="5"/>
-        <w:rPr>
-          <w:rFonts w:ascii="Times" w:eastAsia="Times" w:hAnsi="Times" w:cs="Times"/>
-          <w:b/>
-          <w:i/>
-          <w:color w:val="000000"/>
-          <w:sz w:val="18"/>
-          <w:szCs w:val="18"/>
-        </w:rPr>
-      </w:pPr>
-      <w:r>
-        <w:rPr>
-          <w:rFonts w:ascii="Times" w:eastAsia="Times" w:hAnsi="Times" w:cs="Times"/>
-          <w:b/>
-          <w:i/>
-          <w:color w:val="000000"/>
-          <w:sz w:val="18"/>
-          <w:szCs w:val="18"/>
-        </w:rPr>
-        <w:t xml:space="preserve">Atlanta, GA, USA </w:t>
-      </w:r>
-    </w:p>
-    <w:p>
-      <w:pPr>
-        <w:widowControl w:val="0"/>
-        <w:pBdr>
-          <w:top w:val="nil"/>
-          <w:left w:val="nil"/>
-          <w:bottom w:val="nil"/>
-          <w:right w:val="nil"/>
-          <w:between w:val="nil"/>
-        </w:pBdr>
-        <w:spacing w:line="248" w:lineRule="auto"/>
-        <w:ind w:left="207" w:right="34" w:hanging="186"/>
-        <w:rPr>
-          <w:rFonts w:ascii="Times" w:eastAsia="Times" w:hAnsi="Times" w:cs="Times"/>
-          <w:i/>
-          <w:color w:val="000000"/>
-          <w:sz w:val="18"/>
-          <w:szCs w:val="18"/>
-        </w:rPr>
-      </w:pPr>
-      <w:r>
-        <w:rPr>
-          <w:rFonts w:ascii="Times" w:eastAsia="Times" w:hAnsi="Times" w:cs="Times"/>
-          <w:i/>
-          <w:color w:val="000000"/>
-          <w:sz w:val="18"/>
-          <w:szCs w:val="18"/>
-        </w:rPr>
-        <w:t xml:space="preserve">Graduate Research Assistant </w:t>
-      </w:r>
-      <w:r>
-        <w:rPr>
-          <w:rFonts w:ascii="Times" w:eastAsia="Times" w:hAnsi="Times" w:cs="Times"/>
-          <w:i/>
-          <w:color w:val="000000"/>
-          <w:sz w:val="18"/>
-          <w:szCs w:val="18"/>
-        </w:rPr>
-        <w:tab/>
-      </w:r>
-      <w:r>
-        <w:rPr>
-          <w:rFonts w:ascii="Times" w:eastAsia="Times" w:hAnsi="Times" w:cs="Times"/>
-          <w:i/>
-          <w:color w:val="000000"/>
-          <w:sz w:val="18"/>
-          <w:szCs w:val="18"/>
-        </w:rPr>
-        <w:tab/>
-      </w:r>
-      <w:r>
-        <w:rPr>
-          <w:rFonts w:ascii="Times" w:eastAsia="Times" w:hAnsi="Times" w:cs="Times"/>
-          <w:i/>
-          <w:color w:val="000000"/>
-          <w:sz w:val="18"/>
-          <w:szCs w:val="18"/>
-        </w:rPr>
-        <w:tab/>
-      </w:r>
-      <w:r>
-        <w:rPr>
-          <w:rFonts w:ascii="Times" w:eastAsia="Times" w:hAnsi="Times" w:cs="Times"/>
-          <w:i/>
-          <w:color w:val="000000"/>
-          <w:sz w:val="18"/>
-          <w:szCs w:val="18"/>
-        </w:rPr>
-        <w:tab/>
-      </w:r>
-      <w:r>
-        <w:rPr>
-          <w:rFonts w:ascii="Times" w:eastAsia="Times" w:hAnsi="Times" w:cs="Times"/>
-          <w:i/>
-          <w:color w:val="000000"/>
-          <w:sz w:val="18"/>
-          <w:szCs w:val="18"/>
-        </w:rPr>
-        <w:tab/>
-      </w:r>
-      <w:r>
-        <w:rPr>
-          <w:rFonts w:ascii="Times" w:eastAsia="Times" w:hAnsi="Times" w:cs="Times"/>
-          <w:i/>
-          <w:color w:val="000000"/>
-          <w:sz w:val="18"/>
-          <w:szCs w:val="18"/>
-        </w:rPr>
-        <w:tab/>
-      </w:r>
-      <w:r>
-        <w:rPr>
-          <w:rFonts w:ascii="Times" w:eastAsia="Times" w:hAnsi="Times" w:cs="Times"/>
-          <w:i/>
-          <w:color w:val="000000"/>
-          <w:sz w:val="18"/>
-          <w:szCs w:val="18"/>
-        </w:rPr>
-        <w:tab/>
-      </w:r>
-      <w:r>
-        <w:rPr>
-          <w:rFonts w:ascii="Times" w:eastAsia="Times" w:hAnsi="Times" w:cs="Times"/>
-          <w:i/>
-          <w:color w:val="000000"/>
-          <w:sz w:val="18"/>
-          <w:szCs w:val="18"/>
-        </w:rPr>
-        <w:t xml:space="preserve">August 2019- December 2020 </w:t>
-      </w:r>
-    </w:p>
-    <w:p>
-      <w:pPr>
-        <w:widowControl w:val="0"/>
-        <w:pBdr>
-          <w:top w:val="nil"/>
-          <w:left w:val="nil"/>
-          <w:bottom w:val="nil"/>
-          <w:right w:val="nil"/>
-          <w:between w:val="nil"/>
-        </w:pBdr>
-        <w:spacing w:line="248" w:lineRule="auto"/>
-        <w:ind w:left="207" w:right="34" w:hanging="186"/>
-        <w:rPr>
-          <w:rFonts w:ascii="Times" w:eastAsia="Times" w:hAnsi="Times" w:cs="Times"/>
-          <w:color w:val="000000"/>
-          <w:sz w:val="18"/>
-          <w:szCs w:val="18"/>
-        </w:rPr>
-      </w:pPr>
-      <w:r>
-        <w:rPr>
-          <w:color w:val="000000"/>
-          <w:sz w:val="18"/>
-          <w:szCs w:val="18"/>
-        </w:rPr>
-        <w:t xml:space="preserve">● </w:t>
-      </w:r>
-      <w:r>
-        <w:rPr>
-          <w:rFonts w:ascii="Times" w:eastAsia="Times" w:hAnsi="Times" w:cs="Times"/>
-          <w:color w:val="000000"/>
-          <w:sz w:val="18"/>
-          <w:szCs w:val="18"/>
-        </w:rPr>
-        <w:t xml:space="preserve">Benchmarked variant calling pipelines by comparison of performance of mappers and variant callers </w:t>
-      </w:r>
-    </w:p>
-    <w:p>
-      <w:pPr>
-        <w:widowControl w:val="0"/>
-        <w:pBdr>
-          <w:top w:val="nil"/>
-          <w:left w:val="nil"/>
-          <w:bottom w:val="nil"/>
-          <w:right w:val="nil"/>
-          <w:between w:val="nil"/>
-        </w:pBdr>
-        <w:spacing w:line="248" w:lineRule="auto"/>
-        <w:ind w:left="207" w:right="34" w:hanging="186"/>
-        <w:rPr>
-          <w:rFonts w:ascii="Times" w:eastAsia="Times" w:hAnsi="Times" w:cs="Times"/>
-          <w:color w:val="000000"/>
-          <w:sz w:val="18"/>
-          <w:szCs w:val="18"/>
-        </w:rPr>
-      </w:pPr>
-      <w:r>
-        <w:rPr>
-          <w:color w:val="000000"/>
-          <w:sz w:val="18"/>
-          <w:szCs w:val="18"/>
-        </w:rPr>
-        <w:t xml:space="preserve">● </w:t>
-      </w:r>
-      <w:r>
-        <w:rPr>
-          <w:rFonts w:ascii="Times" w:eastAsia="Times" w:hAnsi="Times" w:cs="Times"/>
-          <w:color w:val="000000"/>
-          <w:sz w:val="18"/>
-          <w:szCs w:val="18"/>
-          <w:highlight w:val="white"/>
-        </w:rPr>
-        <w:t>Cataloged genomic variants from Colombian populations and characterized their predicted functional impact</w:t>
-      </w:r>
-      <w:r>
-        <w:rPr>
-          <w:rFonts w:ascii="Times" w:eastAsia="Times" w:hAnsi="Times" w:cs="Times"/>
-          <w:color w:val="000000"/>
-          <w:sz w:val="18"/>
-          <w:szCs w:val="18"/>
-        </w:rPr>
-        <w:t xml:space="preserve"> </w:t>
-      </w:r>
-    </w:p>
-    <w:p>
-      <w:pPr>
-        <w:widowControl w:val="0"/>
-        <w:pBdr>
-          <w:top w:val="nil"/>
-          <w:left w:val="nil"/>
-          <w:bottom w:val="nil"/>
-          <w:right w:val="nil"/>
-          <w:between w:val="nil"/>
-        </w:pBdr>
-        <w:spacing w:line="248" w:lineRule="auto"/>
-        <w:ind w:left="207" w:right="34" w:hanging="186"/>
-        <w:rPr>
-          <w:rFonts w:ascii="Times" w:eastAsia="Times" w:hAnsi="Times" w:cs="Times"/>
-          <w:color w:val="000000"/>
-          <w:sz w:val="18"/>
-          <w:szCs w:val="18"/>
-        </w:rPr>
-      </w:pPr>
-      <w:r>
-        <w:rPr>
-          <w:color w:val="000000"/>
-          <w:sz w:val="18"/>
-          <w:szCs w:val="18"/>
-        </w:rPr>
-        <w:t xml:space="preserve">● </w:t>
-      </w:r>
-      <w:r>
-        <w:rPr>
-          <w:rFonts w:ascii="Times" w:eastAsia="Times" w:hAnsi="Times" w:cs="Times"/>
-          <w:color w:val="000000"/>
-          <w:sz w:val="18"/>
-          <w:szCs w:val="18"/>
-          <w:highlight w:val="white"/>
-        </w:rPr>
-        <w:t>Identified single variant disease associations using best practices from the American College of Medical Genetics</w:t>
-      </w:r>
-      <w:r>
-        <w:rPr>
-          <w:rFonts w:ascii="Times" w:eastAsia="Times" w:hAnsi="Times" w:cs="Times"/>
-          <w:color w:val="000000"/>
-          <w:sz w:val="18"/>
-          <w:szCs w:val="18"/>
-        </w:rPr>
-        <w:t xml:space="preserve"> </w:t>
-      </w:r>
-    </w:p>
-    <w:p>
-      <w:pPr>
-        <w:widowControl w:val="0"/>
-        <w:pBdr>
-          <w:top w:val="nil"/>
-          <w:left w:val="nil"/>
-          <w:bottom w:val="nil"/>
-          <w:right w:val="nil"/>
-          <w:between w:val="nil"/>
-        </w:pBdr>
-        <w:spacing w:line="248" w:lineRule="auto"/>
-        <w:ind w:left="207" w:right="34" w:hanging="186"/>
-        <w:rPr>
-          <w:rFonts w:ascii="Times" w:eastAsia="Times" w:hAnsi="Times" w:cs="Times"/>
-          <w:color w:val="000000"/>
-          <w:sz w:val="18"/>
-          <w:szCs w:val="18"/>
-        </w:rPr>
-      </w:pPr>
-      <w:r>
-        <w:rPr>
-          <w:color w:val="000000"/>
-          <w:sz w:val="18"/>
-          <w:szCs w:val="18"/>
-        </w:rPr>
-        <w:t xml:space="preserve">● </w:t>
-      </w:r>
-      <w:r>
-        <w:rPr>
-          <w:rFonts w:ascii="Times" w:eastAsia="Times" w:hAnsi="Times" w:cs="Times"/>
-          <w:color w:val="000000"/>
-          <w:sz w:val="18"/>
-          <w:szCs w:val="18"/>
-        </w:rPr>
-        <w:t xml:space="preserve">Evaluated distribution of health-related genetic variants among populations from Colombia in light of their ancestry </w:t>
-      </w:r>
-    </w:p>
-    <w:p>
-      <w:pPr>
-        <w:widowControl w:val="0"/>
-        <w:pBdr>
-          <w:top w:val="nil"/>
-          <w:left w:val="nil"/>
-          <w:bottom w:val="nil"/>
-          <w:right w:val="nil"/>
-          <w:between w:val="nil"/>
-        </w:pBdr>
-        <w:spacing w:before="215"/>
-        <w:ind w:left="14"/>
-        <w:rPr>
-          <w:rFonts w:ascii="Times" w:eastAsia="Times" w:hAnsi="Times" w:cs="Times"/>
-          <w:b/>
-          <w:color w:val="000000"/>
-          <w:sz w:val="18"/>
-          <w:szCs w:val="18"/>
-        </w:rPr>
-      </w:pPr>
-      <w:r>
-        <w:rPr>
-          <w:rFonts w:ascii="Times" w:eastAsia="Times" w:hAnsi="Times" w:cs="Times"/>
-          <w:b/>
-          <w:color w:val="000000"/>
-          <w:sz w:val="18"/>
-          <w:szCs w:val="18"/>
-        </w:rPr>
-        <w:t xml:space="preserve">EMD Sereno </w:t>
-      </w:r>
-    </w:p>
-    <w:p>
-      <w:pPr>
-        <w:widowControl w:val="0"/>
-        <w:pBdr>
-          <w:top w:val="nil"/>
-          <w:left w:val="nil"/>
-          <w:bottom w:val="nil"/>
-          <w:right w:val="nil"/>
-          <w:between w:val="nil"/>
-        </w:pBdr>
-        <w:spacing w:before="5"/>
-        <w:ind w:left="7"/>
-        <w:rPr>
-          <w:rFonts w:ascii="Times" w:eastAsia="Times" w:hAnsi="Times" w:cs="Times"/>
-          <w:b/>
-          <w:i/>
-          <w:color w:val="000000"/>
-          <w:sz w:val="18"/>
-          <w:szCs w:val="18"/>
-        </w:rPr>
-      </w:pPr>
-      <w:r>
-        <w:rPr>
-          <w:rFonts w:ascii="Times" w:eastAsia="Times" w:hAnsi="Times" w:cs="Times"/>
-          <w:b/>
-          <w:i/>
-          <w:color w:val="000000"/>
-          <w:sz w:val="18"/>
-          <w:szCs w:val="18"/>
-        </w:rPr>
         <w:t>B</w:t>
       </w:r>
       <w:r>
@@ -4739,8 +4716,8 @@
           <w:right w:val="nil"/>
           <w:between w:val="nil"/>
         </w:pBdr>
-        <w:spacing w:line="245" w:lineRule="auto"/>
-        <w:ind w:left="237" w:right="69" w:hanging="226"/>
+        <w:spacing w:before="20" w:line="245" w:lineRule="auto"/>
+        <w:ind w:left="244" w:right="72" w:hanging="230"/>
         <w:rPr>
           <w:rFonts w:ascii="Times" w:eastAsia="Times" w:hAnsi="Times" w:cs="Times"/>
           <w:color w:val="000000"/>
@@ -4830,8 +4807,8 @@
           <w:right w:val="nil"/>
           <w:between w:val="nil"/>
         </w:pBdr>
-        <w:spacing w:line="245" w:lineRule="auto"/>
-        <w:ind w:left="237" w:right="69" w:hanging="226"/>
+        <w:spacing w:before="20" w:line="245" w:lineRule="auto"/>
+        <w:ind w:left="244" w:right="72" w:hanging="230"/>
         <w:rPr>
           <w:rFonts w:ascii="Times" w:eastAsia="Times" w:hAnsi="Times" w:cs="Times"/>
           <w:color w:val="000000"/>
@@ -4877,8 +4854,8 @@
           <w:right w:val="nil"/>
           <w:between w:val="nil"/>
         </w:pBdr>
-        <w:spacing w:line="245" w:lineRule="auto"/>
-        <w:ind w:left="237" w:right="69" w:hanging="226"/>
+        <w:spacing w:before="20" w:line="245" w:lineRule="auto"/>
+        <w:ind w:left="244" w:right="72" w:hanging="230"/>
         <w:rPr>
           <w:rFonts w:ascii="Times" w:eastAsia="Times" w:hAnsi="Times" w:cs="Times"/>
           <w:color w:val="000000"/>
@@ -4924,8 +4901,8 @@
           <w:right w:val="nil"/>
           <w:between w:val="nil"/>
         </w:pBdr>
-        <w:spacing w:line="245" w:lineRule="auto"/>
-        <w:ind w:left="237" w:right="69" w:hanging="226"/>
+        <w:spacing w:before="20" w:line="245" w:lineRule="auto"/>
+        <w:ind w:left="244" w:right="72" w:hanging="230"/>
         <w:rPr>
           <w:rFonts w:ascii="Times" w:eastAsia="Times" w:hAnsi="Times" w:cs="Times"/>
           <w:color w:val="000000"/>
@@ -5060,6 +5037,7 @@
     </w:p>
     <w:p>
       <w:pPr>
+        <w:spacing w:before="20"/>
         <w:rPr>
           <w:sz w:val="18"/>
           <w:szCs w:val="18"/>
@@ -5240,6 +5218,7 @@
     </w:p>
     <w:p>
       <w:pPr>
+        <w:spacing w:before="20"/>
         <w:rPr>
           <w:sz w:val="18"/>
           <w:szCs w:val="18"/>
@@ -5280,6 +5259,7 @@
     </w:p>
     <w:p>
       <w:pPr>
+        <w:spacing w:before="20"/>
         <w:rPr>
           <w:sz w:val="18"/>
           <w:szCs w:val="18"/>
@@ -5425,7 +5405,7 @@
           <w:right w:val="nil"/>
           <w:between w:val="nil"/>
         </w:pBdr>
-        <w:spacing w:before="45"/>
+        <w:spacing w:before="20"/>
         <w:rPr>
           <w:rFonts w:ascii="Times" w:eastAsia="Times" w:hAnsi="Times" w:cs="Times"/>
           <w:color w:val="000000"/>
@@ -5461,7 +5441,7 @@
           <w:right w:val="nil"/>
           <w:between w:val="nil"/>
         </w:pBdr>
-        <w:spacing w:before="15"/>
+        <w:spacing w:before="20"/>
         <w:rPr>
           <w:rFonts w:ascii="Times" w:eastAsia="Times" w:hAnsi="Times" w:cs="Times"/>
           <w:color w:val="000000"/>
@@ -5497,7 +5477,7 @@
           <w:right w:val="nil"/>
           <w:between w:val="nil"/>
         </w:pBdr>
-        <w:spacing w:before="15"/>
+        <w:spacing w:before="20"/>
         <w:rPr>
           <w:rFonts w:ascii="Times" w:eastAsia="Times" w:hAnsi="Times" w:cs="Times"/>
           <w:color w:val="000000"/>
@@ -5630,7 +5610,7 @@
           <w:right w:val="nil"/>
           <w:between w:val="nil"/>
         </w:pBdr>
-        <w:spacing w:before="76"/>
+        <w:spacing w:before="20"/>
         <w:ind w:right="101"/>
         <w:rPr>
           <w:rFonts w:ascii="Times" w:eastAsia="Times" w:hAnsi="Times" w:cs="Times"/>
@@ -5781,6 +5761,7 @@
           <w:right w:val="nil"/>
           <w:between w:val="nil"/>
         </w:pBdr>
+        <w:spacing w:before="20"/>
         <w:ind w:left="14" w:right="101" w:hanging="14"/>
         <w:rPr>
           <w:rFonts w:ascii="Times" w:eastAsia="Times" w:hAnsi="Times" w:cs="Times"/>
@@ -5968,20 +5949,41 @@
           <w:szCs w:val="18"/>
         </w:rPr>
       </w:pPr>
-      <w:r>
-        <w:rPr>
-          <w:rFonts w:ascii="Times" w:eastAsia="Times" w:hAnsi="Times" w:cs="Times"/>
-          <w:b/>
-          <w:color w:val="000000"/>
-          <w:sz w:val="18"/>
-          <w:szCs w:val="18"/>
-        </w:rPr>
+    </w:p>
+    <w:p>
+      <w:pPr>
+        <w:widowControl w:val="0"/>
+        <w:pBdr>
+          <w:top w:val="nil"/>
+          <w:left w:val="nil"/>
+          <w:bottom w:val="nil"/>
+          <w:right w:val="nil"/>
+          <w:between w:val="nil"/>
+        </w:pBdr>
+        <w:spacing w:before="222"/>
+        <w:rPr>
+          <w:rFonts w:ascii="Times" w:eastAsia="Times" w:hAnsi="Times" w:cs="Times"/>
+          <w:b/>
+          <w:color w:val="000000"/>
+          <w:sz w:val="18"/>
+          <w:szCs w:val="18"/>
+        </w:rPr>
+      </w:pPr>
+      <w:r>
+        <w:rPr>
+          <w:rFonts w:ascii="Times" w:eastAsia="Times" w:hAnsi="Times" w:cs="Times"/>
+          <w:b/>
+          <w:color w:val="000000"/>
+          <w:sz w:val="18"/>
+          <w:szCs w:val="18"/>
+        </w:rPr>
+        <w:lastRenderedPageBreak/>
         <w:t xml:space="preserve">LEADERSHIP AND VOLUNTEER EXPERIENCE </w:t>
       </w:r>
     </w:p>
     <w:p>
       <w:pPr>
-        <w:spacing w:before="40"/>
+        <w:spacing w:before="20"/>
         <w:rPr>
           <w:sz w:val="18"/>
           <w:szCs w:val="18"/>
@@ -6084,6 +6086,7 @@
     </w:p>
     <w:p>
       <w:pPr>
+        <w:spacing w:before="20"/>
         <w:rPr>
           <w:sz w:val="18"/>
           <w:szCs w:val="18"/>
@@ -6134,25 +6137,140 @@
     </w:p>
     <w:p>
       <w:pPr>
-        <w:rPr>
-          <w:sz w:val="18"/>
-          <w:szCs w:val="18"/>
-        </w:rPr>
-      </w:pPr>
-      <w:r>
-        <w:rPr>
-          <w:rFonts w:ascii="Times" w:eastAsia="Times" w:hAnsi="Times" w:cs="Times"/>
-          <w:b/>
-          <w:color w:val="000000"/>
-          <w:sz w:val="18"/>
-          <w:szCs w:val="18"/>
-        </w:rPr>
-        <w:lastRenderedPageBreak/>
+        <w:spacing w:before="20"/>
+        <w:rPr>
+          <w:sz w:val="18"/>
+          <w:szCs w:val="18"/>
+        </w:rPr>
+      </w:pPr>
+      <w:r>
+        <w:rPr>
+          <w:sz w:val="18"/>
+          <w:szCs w:val="18"/>
+        </w:rPr>
+        <w:t xml:space="preserve">● </w:t>
+      </w:r>
+      <w:r>
+        <w:rPr>
+          <w:sz w:val="18"/>
+          <w:szCs w:val="18"/>
+        </w:rPr>
+        <w:t>Volunteer,</w:t>
+      </w:r>
+      <w:r>
+        <w:rPr>
+          <w:sz w:val="18"/>
+          <w:szCs w:val="18"/>
+        </w:rPr>
+        <w:t xml:space="preserve"> </w:t>
+      </w:r>
+      <w:proofErr w:type="gramStart"/>
+      <w:r>
+        <w:rPr>
+          <w:sz w:val="18"/>
+          <w:szCs w:val="18"/>
+        </w:rPr>
+        <w:t>Charles river</w:t>
+      </w:r>
+      <w:proofErr w:type="gramEnd"/>
+      <w:r>
+        <w:rPr>
+          <w:sz w:val="18"/>
+          <w:szCs w:val="18"/>
+        </w:rPr>
+        <w:t xml:space="preserve"> cleanup, </w:t>
+      </w:r>
+      <w:r>
+        <w:rPr>
+          <w:sz w:val="18"/>
+          <w:szCs w:val="18"/>
+          <w:highlight w:val="white"/>
+        </w:rPr>
+        <w:t>The Charles River Conservancy</w:t>
+      </w:r>
+      <w:r>
+        <w:rPr>
+          <w:sz w:val="18"/>
+          <w:szCs w:val="18"/>
+        </w:rPr>
+        <w:t xml:space="preserve">, MA, USA, 2021-22 </w:t>
+      </w:r>
+    </w:p>
+    <w:p>
+      <w:pPr>
+        <w:spacing w:before="20"/>
+        <w:rPr>
+          <w:sz w:val="18"/>
+          <w:szCs w:val="18"/>
+        </w:rPr>
+      </w:pPr>
+      <w:r>
+        <w:rPr>
+          <w:sz w:val="18"/>
+          <w:szCs w:val="18"/>
+        </w:rPr>
+        <w:t>● Volunteer</w:t>
+      </w:r>
+      <w:r>
+        <w:rPr>
+          <w:sz w:val="18"/>
+          <w:szCs w:val="18"/>
+        </w:rPr>
+        <w:t>,</w:t>
+      </w:r>
+      <w:r>
+        <w:rPr>
+          <w:sz w:val="18"/>
+          <w:szCs w:val="18"/>
+        </w:rPr>
+        <w:t xml:space="preserve"> GP Covid testing lab, </w:t>
+      </w:r>
+      <w:r>
+        <w:rPr>
+          <w:sz w:val="18"/>
+          <w:szCs w:val="18"/>
+          <w:highlight w:val="white"/>
+        </w:rPr>
+        <w:t>Broad Institute</w:t>
+      </w:r>
+      <w:r>
+        <w:rPr>
+          <w:sz w:val="18"/>
+          <w:szCs w:val="18"/>
+        </w:rPr>
+        <w:t xml:space="preserve">, MA, USA, 2022 </w:t>
+      </w:r>
+    </w:p>
+    <w:p>
+      <w:pPr>
+        <w:spacing w:before="20"/>
+        <w:rPr>
+          <w:sz w:val="18"/>
+          <w:szCs w:val="18"/>
+        </w:rPr>
+      </w:pPr>
+    </w:p>
+    <w:p>
+      <w:pPr>
+        <w:rPr>
+          <w:sz w:val="18"/>
+          <w:szCs w:val="18"/>
+        </w:rPr>
+      </w:pPr>
+      <w:r>
+        <w:rPr>
+          <w:rFonts w:ascii="Times" w:eastAsia="Times" w:hAnsi="Times" w:cs="Times"/>
+          <w:b/>
+          <w:color w:val="000000"/>
+          <w:sz w:val="18"/>
+          <w:szCs w:val="18"/>
+        </w:rPr>
         <w:t xml:space="preserve">CERTIFICATIONS </w:t>
       </w:r>
     </w:p>
     <w:p>
       <w:pPr>
+        <w:spacing w:before="20"/>
         <w:rPr>
           <w:sz w:val="18"/>
           <w:szCs w:val="18"/>
@@ -6321,6 +6439,7 @@
     </w:p>
     <w:p>
       <w:pPr>
+        <w:spacing w:before="20"/>
         <w:rPr>
           <w:sz w:val="18"/>
           <w:szCs w:val="18"/>
@@ -6394,6 +6513,7 @@
     </w:p>
     <w:p>
       <w:pPr>
+        <w:spacing w:before="20"/>
         <w:rPr>
           <w:sz w:val="18"/>
           <w:szCs w:val="18"/>
@@ -6474,6 +6594,7 @@
     </w:p>
     <w:p>
       <w:pPr>
+        <w:spacing w:before="20"/>
         <w:rPr>
           <w:sz w:val="18"/>
           <w:szCs w:val="18"/>
@@ -6539,6 +6660,7 @@
     </w:p>
     <w:p>
       <w:pPr>
+        <w:spacing w:before="20"/>
         <w:rPr>
           <w:sz w:val="18"/>
           <w:szCs w:val="18"/>
@@ -6626,6 +6748,7 @@
     </w:p>
     <w:p>
       <w:pPr>
+        <w:spacing w:before="20"/>
         <w:rPr>
           <w:sz w:val="18"/>
           <w:szCs w:val="18"/>
@@ -6691,6 +6814,7 @@
     </w:p>
     <w:p>
       <w:pPr>
+        <w:spacing w:before="20"/>
         <w:rPr>
           <w:sz w:val="18"/>
           <w:szCs w:val="18"/>
@@ -6749,6 +6873,7 @@
     </w:p>
     <w:p>
       <w:pPr>
+        <w:spacing w:before="20"/>
         <w:rPr>
           <w:rFonts w:eastAsia="Times"/>
           <w:color w:val="000000"/>

</xml_diff>